<commit_message>
Punto 1 de la consigna con gráficos agregados
</commit_message>
<xml_diff>
--- a/Trabajo-2.docx
+++ b/Trabajo-2.docx
@@ -325,7 +325,88 @@
         <w:rPr>
           <w:rStyle w:val="VerbatimChar"/>
         </w:rPr>
-        <w:t xml:space="preserve">## Warning: package 'tidyverse' was built under R version 4.2.3</w:t>
+        <w:t xml:space="preserve">## ── Attaching core tidyverse packages ──────────────────────── tidyverse 2.0.0 ──</w:t>
+      </w:r>
+      <w:r>
+        <w:br/>
+      </w:r>
+      <w:r>
+        <w:rPr>
+          <w:rStyle w:val="VerbatimChar"/>
+        </w:rPr>
+        <w:t xml:space="preserve">## ✔ dplyr     1.1.2     ✔ readr     2.1.4</w:t>
+      </w:r>
+      <w:r>
+        <w:br/>
+      </w:r>
+      <w:r>
+        <w:rPr>
+          <w:rStyle w:val="VerbatimChar"/>
+        </w:rPr>
+        <w:t xml:space="preserve">## ✔ forcats   1.0.0     ✔ stringr   1.5.0</w:t>
+      </w:r>
+      <w:r>
+        <w:br/>
+      </w:r>
+      <w:r>
+        <w:rPr>
+          <w:rStyle w:val="VerbatimChar"/>
+        </w:rPr>
+        <w:t xml:space="preserve">## ✔ ggplot2   3.4.2     ✔ tibble    3.2.1</w:t>
+      </w:r>
+      <w:r>
+        <w:br/>
+      </w:r>
+      <w:r>
+        <w:rPr>
+          <w:rStyle w:val="VerbatimChar"/>
+        </w:rPr>
+        <w:t xml:space="preserve">## ✔ lubridate 1.9.2     ✔ tidyr     1.3.0</w:t>
+      </w:r>
+      <w:r>
+        <w:br/>
+      </w:r>
+      <w:r>
+        <w:rPr>
+          <w:rStyle w:val="VerbatimChar"/>
+        </w:rPr>
+        <w:t xml:space="preserve">## ✔ purrr     1.0.1     </w:t>
+      </w:r>
+      <w:r>
+        <w:br/>
+      </w:r>
+      <w:r>
+        <w:rPr>
+          <w:rStyle w:val="VerbatimChar"/>
+        </w:rPr>
+        <w:t xml:space="preserve">## ── Conflicts ────────────────────────────────────────── tidyverse_conflicts() ──</w:t>
+      </w:r>
+      <w:r>
+        <w:br/>
+      </w:r>
+      <w:r>
+        <w:rPr>
+          <w:rStyle w:val="VerbatimChar"/>
+        </w:rPr>
+        <w:t xml:space="preserve">## ✖ dplyr::filter() masks stats::filter()</w:t>
+      </w:r>
+      <w:r>
+        <w:br/>
+      </w:r>
+      <w:r>
+        <w:rPr>
+          <w:rStyle w:val="VerbatimChar"/>
+        </w:rPr>
+        <w:t xml:space="preserve">## ✖ dplyr::lag()    masks stats::lag()</w:t>
+      </w:r>
+      <w:r>
+        <w:br/>
+      </w:r>
+      <w:r>
+        <w:rPr>
+          <w:rStyle w:val="VerbatimChar"/>
+        </w:rPr>
+        <w:t xml:space="preserve">## ℹ Use the conflicted package (&lt;http://conflicted.r-lib.org/&gt;) to force all conflicts to become errors</w:t>
       </w:r>
     </w:p>
     <w:p>
@@ -334,197 +415,6 @@
       </w:pPr>
       <w:r>
         <w:rPr>
-          <w:rStyle w:val="VerbatimChar"/>
-        </w:rPr>
-        <w:t xml:space="preserve">## Warning: package 'ggplot2' was built under R version 4.2.3</w:t>
-      </w:r>
-    </w:p>
-    <w:p>
-      <w:pPr>
-        <w:pStyle w:val="SourceCode"/>
-      </w:pPr>
-      <w:r>
-        <w:rPr>
-          <w:rStyle w:val="VerbatimChar"/>
-        </w:rPr>
-        <w:t xml:space="preserve">## Warning: package 'tibble' was built under R version 4.2.3</w:t>
-      </w:r>
-    </w:p>
-    <w:p>
-      <w:pPr>
-        <w:pStyle w:val="SourceCode"/>
-      </w:pPr>
-      <w:r>
-        <w:rPr>
-          <w:rStyle w:val="VerbatimChar"/>
-        </w:rPr>
-        <w:t xml:space="preserve">## Warning: package 'tidyr' was built under R version 4.2.3</w:t>
-      </w:r>
-    </w:p>
-    <w:p>
-      <w:pPr>
-        <w:pStyle w:val="SourceCode"/>
-      </w:pPr>
-      <w:r>
-        <w:rPr>
-          <w:rStyle w:val="VerbatimChar"/>
-        </w:rPr>
-        <w:t xml:space="preserve">## Warning: package 'readr' was built under R version 4.2.3</w:t>
-      </w:r>
-    </w:p>
-    <w:p>
-      <w:pPr>
-        <w:pStyle w:val="SourceCode"/>
-      </w:pPr>
-      <w:r>
-        <w:rPr>
-          <w:rStyle w:val="VerbatimChar"/>
-        </w:rPr>
-        <w:t xml:space="preserve">## Warning: package 'purrr' was built under R version 4.2.3</w:t>
-      </w:r>
-    </w:p>
-    <w:p>
-      <w:pPr>
-        <w:pStyle w:val="SourceCode"/>
-      </w:pPr>
-      <w:r>
-        <w:rPr>
-          <w:rStyle w:val="VerbatimChar"/>
-        </w:rPr>
-        <w:t xml:space="preserve">## Warning: package 'dplyr' was built under R version 4.2.3</w:t>
-      </w:r>
-    </w:p>
-    <w:p>
-      <w:pPr>
-        <w:pStyle w:val="SourceCode"/>
-      </w:pPr>
-      <w:r>
-        <w:rPr>
-          <w:rStyle w:val="VerbatimChar"/>
-        </w:rPr>
-        <w:t xml:space="preserve">## Warning: package 'stringr' was built under R version 4.2.3</w:t>
-      </w:r>
-    </w:p>
-    <w:p>
-      <w:pPr>
-        <w:pStyle w:val="SourceCode"/>
-      </w:pPr>
-      <w:r>
-        <w:rPr>
-          <w:rStyle w:val="VerbatimChar"/>
-        </w:rPr>
-        <w:t xml:space="preserve">## Warning: package 'forcats' was built under R version 4.2.3</w:t>
-      </w:r>
-    </w:p>
-    <w:p>
-      <w:pPr>
-        <w:pStyle w:val="SourceCode"/>
-      </w:pPr>
-      <w:r>
-        <w:rPr>
-          <w:rStyle w:val="VerbatimChar"/>
-        </w:rPr>
-        <w:t xml:space="preserve">## Warning: package 'lubridate' was built under R version 4.2.3</w:t>
-      </w:r>
-    </w:p>
-    <w:p>
-      <w:pPr>
-        <w:pStyle w:val="SourceCode"/>
-      </w:pPr>
-      <w:r>
-        <w:rPr>
-          <w:rStyle w:val="VerbatimChar"/>
-        </w:rPr>
-        <w:t xml:space="preserve">## ── Attaching core tidyverse packages ──────────────────────── tidyverse 2.0.0 ──</w:t>
-      </w:r>
-      <w:r>
-        <w:br/>
-      </w:r>
-      <w:r>
-        <w:rPr>
-          <w:rStyle w:val="VerbatimChar"/>
-        </w:rPr>
-        <w:t xml:space="preserve">## ✔ dplyr     1.1.2     ✔ readr     2.1.4</w:t>
-      </w:r>
-      <w:r>
-        <w:br/>
-      </w:r>
-      <w:r>
-        <w:rPr>
-          <w:rStyle w:val="VerbatimChar"/>
-        </w:rPr>
-        <w:t xml:space="preserve">## ✔ forcats   1.0.0     ✔ stringr   1.5.0</w:t>
-      </w:r>
-      <w:r>
-        <w:br/>
-      </w:r>
-      <w:r>
-        <w:rPr>
-          <w:rStyle w:val="VerbatimChar"/>
-        </w:rPr>
-        <w:t xml:space="preserve">## ✔ ggplot2   3.4.2     ✔ tibble    3.2.1</w:t>
-      </w:r>
-      <w:r>
-        <w:br/>
-      </w:r>
-      <w:r>
-        <w:rPr>
-          <w:rStyle w:val="VerbatimChar"/>
-        </w:rPr>
-        <w:t xml:space="preserve">## ✔ lubridate 1.9.2     ✔ tidyr     1.3.0</w:t>
-      </w:r>
-      <w:r>
-        <w:br/>
-      </w:r>
-      <w:r>
-        <w:rPr>
-          <w:rStyle w:val="VerbatimChar"/>
-        </w:rPr>
-        <w:t xml:space="preserve">## ✔ purrr     1.0.1     </w:t>
-      </w:r>
-      <w:r>
-        <w:br/>
-      </w:r>
-      <w:r>
-        <w:rPr>
-          <w:rStyle w:val="VerbatimChar"/>
-        </w:rPr>
-        <w:t xml:space="preserve">## ── Conflicts ────────────────────────────────────────── tidyverse_conflicts() ──</w:t>
-      </w:r>
-      <w:r>
-        <w:br/>
-      </w:r>
-      <w:r>
-        <w:rPr>
-          <w:rStyle w:val="VerbatimChar"/>
-        </w:rPr>
-        <w:t xml:space="preserve">## ✖ dplyr::filter() masks stats::filter()</w:t>
-      </w:r>
-      <w:r>
-        <w:br/>
-      </w:r>
-      <w:r>
-        <w:rPr>
-          <w:rStyle w:val="VerbatimChar"/>
-        </w:rPr>
-        <w:t xml:space="preserve">## ✖ dplyr::lag()    masks stats::lag()</w:t>
-      </w:r>
-      <w:r>
-        <w:br/>
-      </w:r>
-      <w:r>
-        <w:rPr>
-          <w:rStyle w:val="VerbatimChar"/>
-        </w:rPr>
-        <w:t xml:space="preserve">## ℹ Use the conflicted package (&lt;http://conflicted.r-lib.org/&gt;) to force all conflicts to become errors</w:t>
-      </w:r>
-    </w:p>
-    <w:p>
-      <w:pPr>
-        <w:pStyle w:val="SourceCode"/>
-      </w:pPr>
-      <w:r>
-        <w:rPr>
           <w:rStyle w:val="FunctionTok"/>
         </w:rPr>
         <w:t xml:space="preserve">library</w:t>
@@ -534,17 +424,6 @@
           <w:rStyle w:val="NormalTok"/>
         </w:rPr>
         <w:t xml:space="preserve">(tidytext)</w:t>
-      </w:r>
-    </w:p>
-    <w:p>
-      <w:pPr>
-        <w:pStyle w:val="SourceCode"/>
-      </w:pPr>
-      <w:r>
-        <w:rPr>
-          <w:rStyle w:val="VerbatimChar"/>
-        </w:rPr>
-        <w:t xml:space="preserve">## Warning: package 'tidytext' was built under R version 4.2.3</w:t>
       </w:r>
     </w:p>
     <w:bookmarkStart w:id="20" w:name="cargamos-los-datos"/>
@@ -2323,7 +2202,7 @@
     </w:p>
     <w:bookmarkEnd w:id="25"/>
     <w:bookmarkEnd w:id="26"/>
-    <w:bookmarkStart w:id="35" w:name="consigna-1"/>
+    <w:bookmarkStart w:id="36" w:name="consigna-1"/>
     <w:p>
       <w:pPr>
         <w:pStyle w:val="Heading1"/>
@@ -6462,12 +6341,135 @@
         <w:t xml:space="preserve">## 20 telam ministro      70 0.00155     0      0</w:t>
       </w:r>
     </w:p>
+    <w:bookmarkEnd w:id="34"/>
+    <w:bookmarkStart w:id="35" w:name="gráfico"/>
+    <w:p>
+      <w:pPr>
+        <w:pStyle w:val="Heading3"/>
+      </w:pPr>
+      <w:r>
+        <w:t xml:space="preserve">Gráfico</w:t>
+      </w:r>
+    </w:p>
+    <w:bookmarkEnd w:id="35"/>
+    <w:bookmarkEnd w:id="36"/>
+    <w:bookmarkStart w:id="37" w:name="consigna-2"/>
+    <w:p>
+      <w:pPr>
+        <w:pStyle w:val="Heading1"/>
+      </w:pPr>
+      <w:r>
+        <w:t xml:space="preserve">Consigna 2)</w:t>
+      </w:r>
+    </w:p>
     <w:p>
       <w:pPr>
         <w:pStyle w:val="FirstParagraph"/>
       </w:pPr>
       <w:r>
-        <w:t xml:space="preserve">Probar gráficos</w:t>
+        <w:t xml:space="preserve">¿Cuáles son los tópicos principales en el corpus?</w:t>
+      </w:r>
+      <w:r>
+        <w:t xml:space="preserve"> </w:t>
+      </w:r>
+      <w:r>
+        <w:t xml:space="preserve">¿Pueden evidenciar diferencias en cada uno de los medios? Explicar qué método se utilizó para responder la pregunta, cuáles son los supuestos del mismo.</w:t>
+      </w:r>
+      <w:r>
+        <w:t xml:space="preserve"> </w:t>
+      </w:r>
+      <w:r>
+        <w:t xml:space="preserve">Generar las</w:t>
+      </w:r>
+      <w:r>
+        <w:t xml:space="preserve"> </w:t>
+      </w:r>
+      <w:r>
+        <w:t xml:space="preserve">visualizaciones más adecuadas para responder a las preguntas</w:t>
+      </w:r>
+    </w:p>
+    <w:bookmarkEnd w:id="37"/>
+    <w:bookmarkStart w:id="38" w:name="consigna-3"/>
+    <w:p>
+      <w:pPr>
+        <w:pStyle w:val="Heading1"/>
+      </w:pPr>
+      <w:r>
+        <w:t xml:space="preserve">Consigna 3)</w:t>
+      </w:r>
+    </w:p>
+    <w:p>
+      <w:pPr>
+        <w:pStyle w:val="FirstParagraph"/>
+      </w:pPr>
+      <w:r>
+        <w:t xml:space="preserve">A continuación, seleccionar las noticias vinculadas a algún tópico relevante (por</w:t>
+      </w:r>
+      <w:r>
+        <w:t xml:space="preserve"> </w:t>
+      </w:r>
+      <w:r>
+        <w:t xml:space="preserve">ejemplo,</w:t>
+      </w:r>
+      <w:r>
+        <w:t xml:space="preserve"> </w:t>
+      </w:r>
+      <w:r>
+        <w:t xml:space="preserve">“</w:t>
+      </w:r>
+      <w:r>
+        <w:t xml:space="preserve">Elecciones</w:t>
+      </w:r>
+      <w:r>
+        <w:t xml:space="preserve">”</w:t>
+      </w:r>
+      <w:r>
+        <w:t xml:space="preserve">) y construir un clasificador para predecir la orientación del</w:t>
+      </w:r>
+      <w:r>
+        <w:t xml:space="preserve"> </w:t>
+      </w:r>
+      <w:r>
+        <w:t xml:space="preserve">diario1.</w:t>
+      </w:r>
+      <w:r>
+        <w:t xml:space="preserve"> </w:t>
+      </w:r>
+      <w:r>
+        <w:t xml:space="preserve">Utilizar alguno de los modelos de clasificación vistos a lo largo de al</w:t>
+      </w:r>
+      <w:r>
+        <w:t xml:space="preserve"> </w:t>
+      </w:r>
+      <w:r>
+        <w:t xml:space="preserve">Diplomatura (regresión logística, random forest, etc.).</w:t>
+      </w:r>
+      <w:r>
+        <w:t xml:space="preserve"> </w:t>
+      </w:r>
+      <w:r>
+        <w:t xml:space="preserve">Utilizar como features el</w:t>
+      </w:r>
+      <w:r>
+        <w:t xml:space="preserve"> </w:t>
+      </w:r>
+      <w:r>
+        <w:t xml:space="preserve">“</w:t>
+      </w:r>
+      <w:r>
+        <w:t xml:space="preserve">Spanish Billion Word Corpus and Embeddings</w:t>
+      </w:r>
+      <w:r>
+        <w:t xml:space="preserve">”</w:t>
+      </w:r>
+      <w:r>
+        <w:t xml:space="preserve">, analizado en clase (pueden</w:t>
+      </w:r>
+      <w:r>
+        <w:t xml:space="preserve"> </w:t>
+      </w:r>
+      <w:r>
+        <w:t xml:space="preserve">descargar el embedding en formato .bin del link).</w:t>
       </w:r>
     </w:p>
     <w:p>
@@ -6475,112 +6477,16 @@
         <w:pStyle w:val="BodyText"/>
       </w:pPr>
       <w:r>
-        <w:t xml:space="preserve">corpus_tf_idf %&gt;%</w:t>
-      </w:r>
-      <w:r>
-        <w:t xml:space="preserve"> </w:t>
-      </w:r>
-      <w:r>
-        <w:t xml:space="preserve">ggplot() +</w:t>
-      </w:r>
-      <w:r>
-        <w:t xml:space="preserve"> </w:t>
-      </w:r>
-      <w:r>
-        <w:t xml:space="preserve">geom_col(aes(y = word, fill = tf_idf)) +</w:t>
-      </w:r>
-      <w:r>
-        <w:t xml:space="preserve"> </w:t>
-      </w:r>
-      <w:r>
-        <w:t xml:space="preserve">facet_wrap (vars (medio), ncol = 3, scales =</w:t>
-      </w:r>
-      <w:r>
-        <w:t xml:space="preserve"> </w:t>
-      </w:r>
-      <w:r>
-        <w:t xml:space="preserve">“</w:t>
-      </w:r>
-      <w:r>
-        <w:t xml:space="preserve">free</w:t>
-      </w:r>
-      <w:r>
-        <w:t xml:space="preserve">”</w:t>
-      </w:r>
-      <w:r>
-        <w:t xml:space="preserve">) +</w:t>
-      </w:r>
-      <w:r>
-        <w:t xml:space="preserve"> </w:t>
-      </w:r>
-      <w:r>
-        <w:t xml:space="preserve">labs (x =</w:t>
-      </w:r>
-      <w:r>
-        <w:t xml:space="preserve"> </w:t>
-      </w:r>
-      <w:r>
-        <w:t xml:space="preserve">“</w:t>
-      </w:r>
-      <w:r>
-        <w:t xml:space="preserve">tf-idf</w:t>
-      </w:r>
-      <w:r>
-        <w:t xml:space="preserve">”</w:t>
-      </w:r>
-      <w:r>
-        <w:t xml:space="preserve">, y = NULL) +</w:t>
-      </w:r>
-      <w:r>
-        <w:t xml:space="preserve"> </w:t>
-      </w:r>
-      <w:r>
-        <w:t xml:space="preserve">theme_minimal()</w:t>
-      </w:r>
-    </w:p>
-    <w:p>
-      <w:pPr>
-        <w:pStyle w:val="BodyText"/>
-      </w:pPr>
-      <w:r>
-        <w:t xml:space="preserve">ggplot (corpus_tf_idf) +</w:t>
-      </w:r>
-      <w:r>
-        <w:t xml:space="preserve"> </w:t>
-      </w:r>
-      <w:r>
-        <w:t xml:space="preserve">geom_bar (aes(y = word, fill = tf_idf)) +</w:t>
-      </w:r>
-      <w:r>
-        <w:t xml:space="preserve"> </w:t>
-      </w:r>
-      <w:r>
-        <w:t xml:space="preserve">facet_wrap (vars (medio), ncol = 3, scales =</w:t>
-      </w:r>
-      <w:r>
-        <w:t xml:space="preserve"> </w:t>
-      </w:r>
-      <w:r>
-        <w:t xml:space="preserve">“</w:t>
-      </w:r>
-      <w:r>
-        <w:t xml:space="preserve">free</w:t>
-      </w:r>
-      <w:r>
-        <w:t xml:space="preserve">”</w:t>
-      </w:r>
-      <w:r>
-        <w:t xml:space="preserve">) +</w:t>
-      </w:r>
-      <w:r>
-        <w:t xml:space="preserve"> </w:t>
-      </w:r>
-      <w:r>
-        <w:t xml:space="preserve">theme_minimal()</w:t>
-      </w:r>
-    </w:p>
-    <w:bookmarkEnd w:id="34"/>
-    <w:bookmarkEnd w:id="35"/>
+        <w:t xml:space="preserve">¿Qué resultados arroja el modelo? ¿Es posible mediante el texto de las noticias conocer la línea editorial del diario?</w:t>
+      </w:r>
+      <w:r>
+        <w:t xml:space="preserve"> </w:t>
+      </w:r>
+      <w:r>
+        <w:t xml:space="preserve">Generar las visualizaciones y tablas correspondientes para una correcta evaluación del modelo.</w:t>
+      </w:r>
+    </w:p>
+    <w:bookmarkEnd w:id="38"/>
     <w:sectPr/>
   </w:body>
 </w:document>

</xml_diff>